<commit_message>
Changes from group reflection
</commit_message>
<xml_diff>
--- a/homework/hw1/cleanup_justifications.docx
+++ b/homework/hw1/cleanup_justifications.docx
@@ -190,21 +190,7 @@
           <w:rFonts w:asciiTheme="majorHAnsi" w:hAnsiTheme="majorHAnsi"/>
           <w:sz w:val="22"/>
         </w:rPr>
-        <w:t>All of the number columns except population were changed to have one decimal place to keep the data consistent.</w:t>
-      </w:r>
-      <w:r>
-        <w:rPr>
-          <w:rFonts w:asciiTheme="majorHAnsi" w:hAnsiTheme="majorHAnsi"/>
-          <w:sz w:val="22"/>
-        </w:rPr>
-        <w:t xml:space="preserve">  This change was made </w:t>
-      </w:r>
-      <w:r>
-        <w:rPr>
-          <w:rFonts w:asciiTheme="majorHAnsi" w:hAnsiTheme="majorHAnsi"/>
-          <w:sz w:val="22"/>
-        </w:rPr>
-        <w:t xml:space="preserve">with a combination of </w:t>
+        <w:t xml:space="preserve">The Unemployment data had additional towns that the Crime data did not.  The towns that did not exist in the crime </w:t>
       </w:r>
       <w:proofErr w:type="spellStart"/>
       <w:r>
@@ -212,7 +198,7 @@
           <w:rFonts w:asciiTheme="majorHAnsi" w:hAnsiTheme="majorHAnsi"/>
           <w:sz w:val="22"/>
         </w:rPr>
-        <w:t>sed</w:t>
+        <w:t>csv</w:t>
       </w:r>
       <w:proofErr w:type="spellEnd"/>
       <w:r>
@@ -220,24 +206,10 @@
           <w:rFonts w:asciiTheme="majorHAnsi" w:hAnsiTheme="majorHAnsi"/>
           <w:sz w:val="22"/>
         </w:rPr>
-        <w:t xml:space="preserve"> and </w:t>
-      </w:r>
-      <w:proofErr w:type="spellStart"/>
-      <w:r>
-        <w:rPr>
-          <w:rFonts w:asciiTheme="majorHAnsi" w:hAnsiTheme="majorHAnsi"/>
-          <w:sz w:val="22"/>
-        </w:rPr>
-        <w:t>awk</w:t>
-      </w:r>
-      <w:proofErr w:type="spellEnd"/>
-      <w:r>
-        <w:rPr>
-          <w:rFonts w:asciiTheme="majorHAnsi" w:hAnsiTheme="majorHAnsi"/>
-          <w:sz w:val="22"/>
-        </w:rPr>
-        <w:t>.</w:t>
-      </w:r>
+        <w:t xml:space="preserve"> were removed from the merged data using Google fusion tables.</w:t>
+      </w:r>
+      <w:bookmarkStart w:id="0" w:name="_GoBack"/>
+      <w:bookmarkEnd w:id="0"/>
     </w:p>
     <w:p>
       <w:pPr>
@@ -265,6 +237,81 @@
           <w:rFonts w:asciiTheme="majorHAnsi" w:hAnsiTheme="majorHAnsi"/>
           <w:sz w:val="22"/>
         </w:rPr>
+        <w:t>All of the number columns except population were changed to have one decimal place to keep the data consistent.</w:t>
+      </w:r>
+      <w:r>
+        <w:rPr>
+          <w:rFonts w:asciiTheme="majorHAnsi" w:hAnsiTheme="majorHAnsi"/>
+          <w:sz w:val="22"/>
+        </w:rPr>
+        <w:t xml:space="preserve">  This change was made </w:t>
+      </w:r>
+      <w:r>
+        <w:rPr>
+          <w:rFonts w:asciiTheme="majorHAnsi" w:hAnsiTheme="majorHAnsi"/>
+          <w:sz w:val="22"/>
+        </w:rPr>
+        <w:t xml:space="preserve">with a combination of </w:t>
+      </w:r>
+      <w:proofErr w:type="spellStart"/>
+      <w:r>
+        <w:rPr>
+          <w:rFonts w:asciiTheme="majorHAnsi" w:hAnsiTheme="majorHAnsi"/>
+          <w:sz w:val="22"/>
+        </w:rPr>
+        <w:t>sed</w:t>
+      </w:r>
+      <w:proofErr w:type="spellEnd"/>
+      <w:r>
+        <w:rPr>
+          <w:rFonts w:asciiTheme="majorHAnsi" w:hAnsiTheme="majorHAnsi"/>
+          <w:sz w:val="22"/>
+        </w:rPr>
+        <w:t xml:space="preserve"> and </w:t>
+      </w:r>
+      <w:proofErr w:type="spellStart"/>
+      <w:r>
+        <w:rPr>
+          <w:rFonts w:asciiTheme="majorHAnsi" w:hAnsiTheme="majorHAnsi"/>
+          <w:sz w:val="22"/>
+        </w:rPr>
+        <w:t>awk</w:t>
+      </w:r>
+      <w:proofErr w:type="spellEnd"/>
+      <w:r>
+        <w:rPr>
+          <w:rFonts w:asciiTheme="majorHAnsi" w:hAnsiTheme="majorHAnsi"/>
+          <w:sz w:val="22"/>
+        </w:rPr>
+        <w:t>.</w:t>
+      </w:r>
+    </w:p>
+    <w:p>
+      <w:pPr>
+        <w:pStyle w:val="ListParagraph"/>
+        <w:rPr>
+          <w:rFonts w:asciiTheme="majorHAnsi" w:hAnsiTheme="majorHAnsi"/>
+          <w:sz w:val="22"/>
+        </w:rPr>
+      </w:pPr>
+    </w:p>
+    <w:p>
+      <w:pPr>
+        <w:pStyle w:val="ListParagraph"/>
+        <w:numPr>
+          <w:ilvl w:val="0"/>
+          <w:numId w:val="1"/>
+        </w:numPr>
+        <w:rPr>
+          <w:rFonts w:asciiTheme="majorHAnsi" w:hAnsiTheme="majorHAnsi"/>
+          <w:sz w:val="22"/>
+        </w:rPr>
+      </w:pPr>
+      <w:r>
+        <w:rPr>
+          <w:rFonts w:asciiTheme="majorHAnsi" w:hAnsiTheme="majorHAnsi"/>
+          <w:sz w:val="22"/>
+        </w:rPr>
         <w:t>The data was sorted on the town name alphabetically to make the data easier to read</w:t>
       </w:r>
       <w:r>
@@ -281,8 +328,6 @@
         </w:rPr>
         <w:t>Unix</w:t>
       </w:r>
-      <w:bookmarkStart w:id="0" w:name="_GoBack"/>
-      <w:bookmarkEnd w:id="0"/>
       <w:r>
         <w:rPr>
           <w:rFonts w:asciiTheme="majorHAnsi" w:hAnsiTheme="majorHAnsi"/>

</xml_diff>